<commit_message>
Add macOS instructions and clarify mysteries
</commit_message>
<xml_diff>
--- a/IEEE Breathalyzer.docx
+++ b/IEEE Breathalyzer.docx
@@ -161,7 +161,23 @@
             <w:sz w:val="24"/>
             <w:szCs w:val="24"/>
           </w:rPr>
-          <w:t>driver</w:t>
+          <w:t>dr</w:t>
+        </w:r>
+        <w:r>
+          <w:rPr>
+            <w:rStyle w:val="Hyperlink"/>
+            <w:sz w:val="24"/>
+            <w:szCs w:val="24"/>
+          </w:rPr>
+          <w:t>i</w:t>
+        </w:r>
+        <w:r>
+          <w:rPr>
+            <w:rStyle w:val="Hyperlink"/>
+            <w:sz w:val="24"/>
+            <w:szCs w:val="24"/>
+          </w:rPr>
+          <w:t>ver</w:t>
         </w:r>
       </w:hyperlink>
       <w:r>
@@ -170,6 +186,43 @@
           <w:szCs w:val="24"/>
         </w:rPr>
         <w:t>.</w:t>
+      </w:r>
+    </w:p>
+    <w:p>
+      <w:pPr>
+        <w:pStyle w:val="ListParagraph"/>
+        <w:numPr>
+          <w:ilvl w:val="1"/>
+          <w:numId w:val="1"/>
+        </w:numPr>
+        <w:rPr>
+          <w:sz w:val="24"/>
+          <w:szCs w:val="24"/>
+        </w:rPr>
+      </w:pPr>
+      <w:r>
+        <w:rPr>
+          <w:sz w:val="24"/>
+          <w:szCs w:val="24"/>
+        </w:rPr>
+        <w:t xml:space="preserve">MacOS users, </w:t>
+      </w:r>
+      <w:hyperlink r:id="rId7" w:history="1">
+        <w:r>
+          <w:rPr>
+            <w:rStyle w:val="Hyperlink"/>
+            <w:sz w:val="24"/>
+            <w:szCs w:val="24"/>
+          </w:rPr>
+          <w:t>here</w:t>
+        </w:r>
+      </w:hyperlink>
+      <w:r>
+        <w:rPr>
+          <w:sz w:val="24"/>
+          <w:szCs w:val="24"/>
+        </w:rPr>
+        <w:t xml:space="preserve"> is for you.</w:t>
       </w:r>
     </w:p>
     <w:p>
@@ -191,7 +244,7 @@
         </w:rPr>
         <w:t xml:space="preserve">Install Screen library </w:t>
       </w:r>
-      <w:hyperlink r:id="rId7" w:history="1">
+      <w:hyperlink r:id="rId8" w:history="1">
         <w:r>
           <w:rPr>
             <w:rStyle w:val="Hyperlink"/>
@@ -208,7 +261,7 @@
         </w:rPr>
         <w:t xml:space="preserve"> and </w:t>
       </w:r>
-      <w:hyperlink r:id="rId8" w:history="1">
+      <w:hyperlink r:id="rId9" w:history="1">
         <w:r>
           <w:rPr>
             <w:rStyle w:val="Hyperlink"/>
@@ -250,7 +303,14 @@
           <w:sz w:val="24"/>
           <w:szCs w:val="24"/>
         </w:rPr>
-        <w:t xml:space="preserve"> you just installed </w:t>
+        <w:t xml:space="preserve"> you just installed</w:t>
+      </w:r>
+      <w:r>
+        <w:rPr>
+          <w:sz w:val="24"/>
+          <w:szCs w:val="24"/>
+        </w:rPr>
+        <w:t xml:space="preserve"> which is </w:t>
       </w:r>
       <w:r>
         <w:rPr>
@@ -264,7 +324,7 @@
           <w:sz w:val="24"/>
           <w:szCs w:val="24"/>
         </w:rPr>
-        <w:t>(Documents\Arduino\libraries\Adafruit_SSD1306</w:t>
+        <w:t>Documents\Arduino\libraries\Adafruit_SSD1306</w:t>
       </w:r>
       <w:r>
         <w:rPr>
@@ -278,7 +338,69 @@
           <w:sz w:val="24"/>
           <w:szCs w:val="24"/>
         </w:rPr>
-        <w:t>). Open Adafruit_SSD1206.h and edit the following.</w:t>
+        <w:t>—same for MacOS</w:t>
+      </w:r>
+      <w:r>
+        <w:rPr>
+          <w:sz w:val="24"/>
+          <w:szCs w:val="24"/>
+        </w:rPr>
+        <w:t>, try searching for Arduino folder</w:t>
+      </w:r>
+      <w:r>
+        <w:rPr>
+          <w:sz w:val="24"/>
+          <w:szCs w:val="24"/>
+        </w:rPr>
+        <w:t>.</w:t>
+      </w:r>
+    </w:p>
+    <w:p>
+      <w:pPr>
+        <w:pStyle w:val="ListParagraph"/>
+        <w:numPr>
+          <w:ilvl w:val="0"/>
+          <w:numId w:val="1"/>
+        </w:numPr>
+        <w:rPr>
+          <w:sz w:val="24"/>
+          <w:szCs w:val="24"/>
+        </w:rPr>
+      </w:pPr>
+      <w:r>
+        <w:rPr>
+          <w:sz w:val="24"/>
+          <w:szCs w:val="24"/>
+        </w:rPr>
+        <w:t xml:space="preserve">Open Adafruit_SSD1206.h </w:t>
+      </w:r>
+      <w:r>
+        <w:rPr>
+          <w:sz w:val="24"/>
+          <w:szCs w:val="24"/>
+        </w:rPr>
+        <w:t>with any text editor</w:t>
+      </w:r>
+      <w:r>
+        <w:rPr>
+          <w:sz w:val="24"/>
+          <w:szCs w:val="24"/>
+        </w:rPr>
+        <w:t xml:space="preserve"> (Notepad, or just right click and open with a suitable program)</w:t>
+      </w:r>
+      <w:r>
+        <w:rPr>
+          <w:sz w:val="24"/>
+          <w:szCs w:val="24"/>
+        </w:rPr>
+        <w:t xml:space="preserve"> </w:t>
+      </w:r>
+      <w:r>
+        <w:rPr>
+          <w:sz w:val="24"/>
+          <w:szCs w:val="24"/>
+        </w:rPr>
+        <w:t>and edit the following.</w:t>
       </w:r>
     </w:p>
     <w:p>
@@ -556,6 +678,26 @@
       <w:pPr>
         <w:pStyle w:val="ListParagraph"/>
         <w:numPr>
+          <w:ilvl w:val="2"/>
+          <w:numId w:val="1"/>
+        </w:numPr>
+        <w:rPr>
+          <w:sz w:val="24"/>
+          <w:szCs w:val="24"/>
+        </w:rPr>
+      </w:pPr>
+      <w:r>
+        <w:rPr>
+          <w:sz w:val="24"/>
+          <w:szCs w:val="24"/>
+        </w:rPr>
+        <w:t>MacOS, there is a few ports, try ports with “USB” in it, or just try them all.</w:t>
+      </w:r>
+    </w:p>
+    <w:p>
+      <w:pPr>
+        <w:pStyle w:val="ListParagraph"/>
+        <w:numPr>
           <w:ilvl w:val="0"/>
           <w:numId w:val="1"/>
         </w:numPr>
@@ -570,43 +712,6 @@
           <w:szCs w:val="24"/>
         </w:rPr>
         <w:t xml:space="preserve">Download the code from this </w:t>
-      </w:r>
-      <w:hyperlink r:id="rId9" w:history="1">
-        <w:r>
-          <w:rPr>
-            <w:rStyle w:val="Hyperlink"/>
-            <w:sz w:val="24"/>
-            <w:szCs w:val="24"/>
-          </w:rPr>
-          <w:t>GitHub</w:t>
-        </w:r>
-      </w:hyperlink>
-      <w:r>
-        <w:rPr>
-          <w:sz w:val="24"/>
-          <w:szCs w:val="24"/>
-        </w:rPr>
-        <w:t xml:space="preserve"> and study it!</w:t>
-      </w:r>
-    </w:p>
-    <w:p>
-      <w:pPr>
-        <w:pStyle w:val="ListParagraph"/>
-        <w:numPr>
-          <w:ilvl w:val="1"/>
-          <w:numId w:val="1"/>
-        </w:numPr>
-        <w:rPr>
-          <w:sz w:val="24"/>
-          <w:szCs w:val="24"/>
-        </w:rPr>
-      </w:pPr>
-      <w:r>
-        <w:rPr>
-          <w:sz w:val="24"/>
-          <w:szCs w:val="24"/>
-        </w:rPr>
-        <w:t xml:space="preserve">If you want to test each component, here is </w:t>
       </w:r>
       <w:hyperlink r:id="rId10" w:history="1">
         <w:r>
@@ -623,6 +728,50 @@
           <w:sz w:val="24"/>
           <w:szCs w:val="24"/>
         </w:rPr>
+        <w:t xml:space="preserve"> and study it!</w:t>
+      </w:r>
+      <w:r>
+        <w:rPr>
+          <w:sz w:val="24"/>
+          <w:szCs w:val="24"/>
+        </w:rPr>
+        <w:t xml:space="preserve">  </w:t>
+      </w:r>
+    </w:p>
+    <w:p>
+      <w:pPr>
+        <w:pStyle w:val="ListParagraph"/>
+        <w:numPr>
+          <w:ilvl w:val="1"/>
+          <w:numId w:val="1"/>
+        </w:numPr>
+        <w:rPr>
+          <w:sz w:val="24"/>
+          <w:szCs w:val="24"/>
+        </w:rPr>
+      </w:pPr>
+      <w:r>
+        <w:rPr>
+          <w:sz w:val="24"/>
+          <w:szCs w:val="24"/>
+        </w:rPr>
+        <w:t xml:space="preserve">If you want to test each component, here is </w:t>
+      </w:r>
+      <w:hyperlink r:id="rId11" w:history="1">
+        <w:r>
+          <w:rPr>
+            <w:rStyle w:val="Hyperlink"/>
+            <w:sz w:val="24"/>
+            <w:szCs w:val="24"/>
+          </w:rPr>
+          <w:t>GitHub</w:t>
+        </w:r>
+      </w:hyperlink>
+      <w:r>
+        <w:rPr>
+          <w:sz w:val="24"/>
+          <w:szCs w:val="24"/>
+        </w:rPr>
         <w:t xml:space="preserve"> for it.</w:t>
       </w:r>
     </w:p>
@@ -643,67 +792,172 @@
           <w:sz w:val="24"/>
           <w:szCs w:val="24"/>
         </w:rPr>
-        <w:t>Do some calibration, c</w:t>
-      </w:r>
-      <w:r>
-        <w:rPr>
-          <w:sz w:val="24"/>
-          <w:szCs w:val="24"/>
-        </w:rPr>
-        <w:t>hange</w:t>
-      </w:r>
-      <w:r>
-        <w:rPr>
-          <w:sz w:val="24"/>
-          <w:szCs w:val="24"/>
-        </w:rPr>
-        <w:t xml:space="preserve"> the code</w:t>
-      </w:r>
-      <w:r>
-        <w:rPr>
-          <w:sz w:val="24"/>
-          <w:szCs w:val="24"/>
-        </w:rPr>
-        <w:t xml:space="preserve"> </w:t>
-      </w:r>
-      <w:r>
-        <w:rPr>
-          <w:sz w:val="24"/>
-          <w:szCs w:val="24"/>
-        </w:rPr>
-        <w:t xml:space="preserve">and parameters </w:t>
-      </w:r>
-      <w:r>
-        <w:rPr>
-          <w:sz w:val="24"/>
-          <w:szCs w:val="24"/>
-        </w:rPr>
-        <w:t>as needed</w:t>
-      </w:r>
-      <w:r>
-        <w:rPr>
-          <w:sz w:val="24"/>
-          <w:szCs w:val="24"/>
-        </w:rPr>
-        <w:t>,</w:t>
-      </w:r>
-      <w:r>
-        <w:rPr>
-          <w:sz w:val="24"/>
-          <w:szCs w:val="24"/>
-        </w:rPr>
-        <w:t xml:space="preserve"> a</w:t>
-      </w:r>
-      <w:r>
-        <w:rPr>
-          <w:sz w:val="24"/>
-          <w:szCs w:val="24"/>
-        </w:rPr>
-        <w:t>nd enjoy drinking!</w:t>
+        <w:t xml:space="preserve">Back to Arduino IDE, hit </w:t>
+      </w:r>
+      <w:r>
+        <w:rPr>
+          <w:sz w:val="24"/>
+          <w:szCs w:val="24"/>
+        </w:rPr>
+        <w:t>“V</w:t>
+      </w:r>
+      <w:r>
+        <w:rPr>
+          <w:sz w:val="24"/>
+          <w:szCs w:val="24"/>
+        </w:rPr>
+        <w:t>erify</w:t>
+      </w:r>
+      <w:r>
+        <w:rPr>
+          <w:sz w:val="24"/>
+          <w:szCs w:val="24"/>
+        </w:rPr>
+        <w:t>”</w:t>
+      </w:r>
+      <w:r>
+        <w:rPr>
+          <w:sz w:val="24"/>
+          <w:szCs w:val="24"/>
+        </w:rPr>
+        <w:t xml:space="preserve"> (compile)</w:t>
+      </w:r>
+      <w:r>
+        <w:rPr>
+          <w:sz w:val="24"/>
+          <w:szCs w:val="24"/>
+        </w:rPr>
+        <w:t xml:space="preserve"> button</w:t>
+      </w:r>
+      <w:r>
+        <w:rPr>
+          <w:sz w:val="24"/>
+          <w:szCs w:val="24"/>
+        </w:rPr>
+        <w:t>—</w:t>
+      </w:r>
+      <w:r>
+        <w:rPr>
+          <w:sz w:val="24"/>
+          <w:szCs w:val="24"/>
+        </w:rPr>
+        <w:t>a circle with a check mark</w:t>
+      </w:r>
+      <w:r>
+        <w:rPr>
+          <w:sz w:val="24"/>
+          <w:szCs w:val="24"/>
+        </w:rPr>
+        <w:t>.</w:t>
+      </w:r>
+      <w:r>
+        <w:rPr>
+          <w:sz w:val="24"/>
+          <w:szCs w:val="24"/>
+        </w:rPr>
+        <w:t xml:space="preserve"> If there is an error message printed, try changing ports in step 7.</w:t>
       </w:r>
     </w:p>
     <w:p>
       <w:pPr>
+        <w:pStyle w:val="ListParagraph"/>
+        <w:numPr>
+          <w:ilvl w:val="0"/>
+          <w:numId w:val="1"/>
+        </w:numPr>
+        <w:rPr>
+          <w:sz w:val="24"/>
+          <w:szCs w:val="24"/>
+        </w:rPr>
+      </w:pPr>
+      <w:r>
+        <w:rPr>
+          <w:sz w:val="24"/>
+          <w:szCs w:val="24"/>
+        </w:rPr>
+        <w:t>Hit “Upload” button—a circle with a right arrow. If successful, you will see “Done Uploading” on the left bottom corner of the window.</w:t>
+      </w:r>
+    </w:p>
+    <w:p>
+      <w:pPr>
+        <w:pStyle w:val="ListParagraph"/>
+        <w:numPr>
+          <w:ilvl w:val="0"/>
+          <w:numId w:val="1"/>
+        </w:numPr>
+        <w:rPr>
+          <w:sz w:val="24"/>
+          <w:szCs w:val="24"/>
+        </w:rPr>
+      </w:pPr>
+      <w:r>
+        <w:rPr>
+          <w:sz w:val="24"/>
+          <w:szCs w:val="24"/>
+        </w:rPr>
+        <w:t>Do some calibration</w:t>
+      </w:r>
+      <w:r>
+        <w:rPr>
+          <w:sz w:val="24"/>
+          <w:szCs w:val="24"/>
+        </w:rPr>
+        <w:t xml:space="preserve"> by</w:t>
+      </w:r>
+      <w:r>
+        <w:rPr>
+          <w:sz w:val="24"/>
+          <w:szCs w:val="24"/>
+        </w:rPr>
+        <w:t xml:space="preserve"> </w:t>
+      </w:r>
+      <w:r>
+        <w:rPr>
+          <w:sz w:val="24"/>
+          <w:szCs w:val="24"/>
+        </w:rPr>
+        <w:t>changing</w:t>
+      </w:r>
+      <w:r>
+        <w:rPr>
+          <w:sz w:val="24"/>
+          <w:szCs w:val="24"/>
+        </w:rPr>
+        <w:t xml:space="preserve"> parameters </w:t>
+      </w:r>
+      <w:r>
+        <w:rPr>
+          <w:sz w:val="24"/>
+          <w:szCs w:val="24"/>
+        </w:rPr>
+        <w:t>as needed</w:t>
+      </w:r>
+      <w:r>
+        <w:rPr>
+          <w:sz w:val="24"/>
+          <w:szCs w:val="24"/>
+        </w:rPr>
+        <w:t xml:space="preserve"> a</w:t>
+      </w:r>
+      <w:r>
+        <w:rPr>
+          <w:sz w:val="24"/>
+          <w:szCs w:val="24"/>
+        </w:rPr>
+        <w:t>nd enjoy drinking!</w:t>
+      </w:r>
+    </w:p>
+    <w:p>
+      <w:pPr>
+        <w:jc w:val="center"/>
+        <w:rPr>
+          <w:sz w:val="24"/>
+          <w:szCs w:val="24"/>
+        </w:rPr>
+      </w:pPr>
+      <w:bookmarkStart w:id="0" w:name="_GoBack"/>
+      <w:bookmarkEnd w:id="0"/>
+      <w:r>
         <w:rPr>
           <w:b/>
           <w:bCs/>
@@ -711,63 +965,8 @@
           <w:szCs w:val="24"/>
           <w:u w:val="single"/>
         </w:rPr>
-      </w:pPr>
-      <w:r>
-        <w:rPr>
-          <w:b/>
-          <w:bCs/>
-          <w:sz w:val="24"/>
-          <w:szCs w:val="24"/>
-          <w:u w:val="single"/>
-        </w:rPr>
-        <w:br w:type="page"/>
-      </w:r>
-    </w:p>
-    <w:p>
-      <w:pPr>
-        <w:jc w:val="center"/>
-        <w:rPr>
-          <w:sz w:val="24"/>
-          <w:szCs w:val="24"/>
-        </w:rPr>
-      </w:pPr>
-      <w:r>
-        <w:rPr>
-          <w:b/>
-          <w:bCs/>
-          <w:sz w:val="24"/>
-          <w:szCs w:val="24"/>
-          <w:u w:val="single"/>
-        </w:rPr>
         <w:lastRenderedPageBreak/>
-        <w:t>Tro</w:t>
-      </w:r>
-      <w:r>
-        <w:rPr>
-          <w:b/>
-          <w:bCs/>
-          <w:sz w:val="24"/>
-          <w:szCs w:val="24"/>
-          <w:u w:val="single"/>
-        </w:rPr>
-        <w:t>u</w:t>
-      </w:r>
-      <w:r>
-        <w:rPr>
-          <w:b/>
-          <w:bCs/>
-          <w:sz w:val="24"/>
-          <w:szCs w:val="24"/>
-          <w:u w:val="single"/>
-        </w:rPr>
-        <w:t>bleshooting</w:t>
-      </w:r>
-      <w:r>
-        <w:rPr>
-          <w:sz w:val="24"/>
-          <w:szCs w:val="24"/>
-        </w:rPr>
-        <w:t xml:space="preserve"> </w:t>
+        <w:t>Troubleshooting</w:t>
       </w:r>
     </w:p>
     <w:tbl>
@@ -1097,35 +1296,14 @@
                 <w:sz w:val="24"/>
                 <w:szCs w:val="24"/>
               </w:rPr>
-              <w:t>y</w:t>
-            </w:r>
-            <w:r>
-              <w:rPr>
-                <w:sz w:val="24"/>
-                <w:szCs w:val="24"/>
-              </w:rPr>
-              <w:t xml:space="preserve">our screen might be broken. </w:t>
-            </w:r>
-            <w:r>
-              <w:rPr>
-                <w:sz w:val="24"/>
-                <w:szCs w:val="24"/>
-              </w:rPr>
-              <w:t>D</w:t>
-            </w:r>
-            <w:r>
-              <w:rPr>
-                <w:sz w:val="24"/>
-                <w:szCs w:val="24"/>
-              </w:rPr>
-              <w:t>on’t scream!</w:t>
-            </w:r>
-            <w:r>
-              <w:rPr>
-                <w:sz w:val="24"/>
-                <w:szCs w:val="24"/>
-              </w:rPr>
-              <w:t xml:space="preserve"> Just change the screen</w:t>
+              <w:t>your screen might be broken. D</w:t>
+            </w:r>
+            <w:r>
+              <w:rPr>
+                <w:sz w:val="24"/>
+                <w:szCs w:val="24"/>
+              </w:rPr>
+              <w:t>on’t scream! Just change the screen</w:t>
             </w:r>
             <w:r>
               <w:rPr>
@@ -1239,7 +1417,7 @@
               </w:rPr>
               <w:t>Sorry… Ask me (Anapat) or Kai in person for an explanation or just email any of us (</w:t>
             </w:r>
-            <w:hyperlink r:id="rId11" w:history="1">
+            <w:hyperlink r:id="rId12" w:history="1">
               <w:r>
                 <w:rPr>
                   <w:rStyle w:val="Hyperlink"/>
@@ -1256,7 +1434,7 @@
               </w:rPr>
               <w:t xml:space="preserve">, </w:t>
             </w:r>
-            <w:hyperlink r:id="rId12" w:history="1">
+            <w:hyperlink r:id="rId13" w:history="1">
               <w:r>
                 <w:rPr>
                   <w:rStyle w:val="Hyperlink"/>
@@ -1481,8 +1659,6 @@
         </w:rPr>
         <w:t>Feel free to let us know if you have any concerns or questions. Thank you for joining us in making this project! We hope that you learn some skills and that our project interests you to explore the world of electronic devices.</w:t>
       </w:r>
-      <w:bookmarkStart w:id="0" w:name="_GoBack"/>
-      <w:bookmarkEnd w:id="0"/>
     </w:p>
     <w:sectPr>
       <w:pgSz w:w="15840" w:h="12240" w:orient="landscape"/>
@@ -1619,7 +1795,7 @@
         <w:ind w:left="2160" w:hanging="180"/>
       </w:pPr>
     </w:lvl>
-    <w:lvl w:ilvl="3" w:tplc="0409000F" w:tentative="1">
+    <w:lvl w:ilvl="3" w:tplc="0409000F">
       <w:start w:val="1"/>
       <w:numFmt w:val="decimal"/>
       <w:lvlText w:val="%4."/>

</xml_diff>